<commit_message>
Added Help +Changed Field Orders + Fix Test Script
</commit_message>
<xml_diff>
--- a/JosephM.Xrm.ImportExporter/Xrm Importer Exporter Help.docx
+++ b/JosephM.Xrm.ImportExporter/Xrm Importer Exporter Help.docx
@@ -25,6 +25,8 @@
         </w:rPr>
       </w:sdtEndPr>
       <w:sdtContent>
+        <w:bookmarkStart w:id="0" w:name="_GoBack" w:displacedByCustomXml="prev"/>
+        <w:bookmarkEnd w:id="0" w:displacedByCustomXml="prev"/>
         <w:p>
           <w:pPr>
             <w:pStyle w:val="TOCHeading"/>
@@ -54,7 +56,7 @@
           <w:r>
             <w:fldChar w:fldCharType="separate"/>
           </w:r>
-          <w:hyperlink w:anchor="_Toc415060808" w:history="1">
+          <w:hyperlink w:anchor="_Toc422740349" w:history="1">
             <w:r>
               <w:rPr>
                 <w:rStyle w:val="Hyperlink"/>
@@ -98,7 +100,7 @@
                 <w:noProof/>
                 <w:webHidden/>
               </w:rPr>
-              <w:instrText xml:space="preserve"> PAGEREF _Toc415060808 \h </w:instrText>
+              <w:instrText xml:space="preserve"> PAGEREF _Toc422740349 \h </w:instrText>
             </w:r>
             <w:r>
               <w:rPr>
@@ -140,7 +142,7 @@
               <w:lang w:val="en-AU" w:eastAsia="en-AU"/>
             </w:rPr>
           </w:pPr>
-          <w:hyperlink w:anchor="_Toc415060809" w:history="1">
+          <w:hyperlink w:anchor="_Toc422740350" w:history="1">
             <w:r>
               <w:rPr>
                 <w:rStyle w:val="Hyperlink"/>
@@ -184,7 +186,7 @@
                 <w:noProof/>
                 <w:webHidden/>
               </w:rPr>
-              <w:instrText xml:space="preserve"> PAGEREF _Toc415060809 \h </w:instrText>
+              <w:instrText xml:space="preserve"> PAGEREF _Toc422740350 \h </w:instrText>
             </w:r>
             <w:r>
               <w:rPr>
@@ -226,7 +228,7 @@
               <w:lang w:val="en-AU" w:eastAsia="en-AU"/>
             </w:rPr>
           </w:pPr>
-          <w:hyperlink w:anchor="_Toc415060810" w:history="1">
+          <w:hyperlink w:anchor="_Toc422740351" w:history="1">
             <w:r>
               <w:rPr>
                 <w:rStyle w:val="Hyperlink"/>
@@ -270,7 +272,7 @@
                 <w:noProof/>
                 <w:webHidden/>
               </w:rPr>
-              <w:instrText xml:space="preserve"> PAGEREF _Toc415060810 \h </w:instrText>
+              <w:instrText xml:space="preserve"> PAGEREF _Toc422740351 \h </w:instrText>
             </w:r>
             <w:r>
               <w:rPr>
@@ -332,12 +334,10 @@
       <w:pPr>
         <w:pStyle w:val="Heading2"/>
       </w:pPr>
-      <w:bookmarkStart w:id="0" w:name="_Toc415060808"/>
+      <w:bookmarkStart w:id="1" w:name="_Toc422740349"/>
       <w:r>
         <w:t>Import CSVs</w:t>
       </w:r>
-      <w:bookmarkStart w:id="1" w:name="_GoBack"/>
-      <w:bookmarkEnd w:id="0"/>
       <w:bookmarkEnd w:id="1"/>
     </w:p>
     <w:p>
@@ -390,14 +390,54 @@
         </w:numPr>
       </w:pPr>
       <w:r>
-        <w:t>Note the import allows the user to specify either American (mm/dd/yyyy)  or English (dd/mm/yyyy) format dates as when data exported from crm and saved as a csv by default I found it saved the dates in US format</w:t>
+        <w:t>Note the import allows the user to specify either American (mm/</w:t>
+      </w:r>
+      <w:proofErr w:type="spellStart"/>
+      <w:r>
+        <w:t>dd</w:t>
+      </w:r>
+      <w:proofErr w:type="spellEnd"/>
+      <w:r>
+        <w:t>/</w:t>
+      </w:r>
+      <w:proofErr w:type="spellStart"/>
+      <w:r>
+        <w:t>yyyy</w:t>
+      </w:r>
+      <w:proofErr w:type="spellEnd"/>
+      <w:r>
+        <w:t>)  or English (</w:t>
+      </w:r>
+      <w:proofErr w:type="spellStart"/>
+      <w:r>
+        <w:t>dd</w:t>
+      </w:r>
+      <w:proofErr w:type="spellEnd"/>
+      <w:r>
+        <w:t>/mm/</w:t>
+      </w:r>
+      <w:proofErr w:type="spellStart"/>
+      <w:r>
+        <w:t>yyyy</w:t>
+      </w:r>
+      <w:proofErr w:type="spellEnd"/>
+      <w:r>
+        <w:t xml:space="preserve">) format dates as when data exported from </w:t>
+      </w:r>
+      <w:proofErr w:type="spellStart"/>
+      <w:r>
+        <w:t>crm</w:t>
+      </w:r>
+      <w:proofErr w:type="spellEnd"/>
+      <w:r>
+        <w:t xml:space="preserve"> and saved as a csv by default I found it saved the dates in US format</w:t>
       </w:r>
     </w:p>
     <w:p>
       <w:pPr>
         <w:pStyle w:val="Heading2"/>
       </w:pPr>
-      <w:bookmarkStart w:id="2" w:name="_Toc415060809"/>
+      <w:bookmarkStart w:id="2" w:name="_Toc422740350"/>
       <w:r>
         <w:t>Export XML</w:t>
       </w:r>
@@ -405,10 +445,22 @@
     </w:p>
     <w:p>
       <w:r>
-        <w:t>This feature is designed to be used in combination with the Import XML feature. The user may select multiple record</w:t>
+        <w:t xml:space="preserve">This feature is designed to be used in combination with the Import XML feature. The user may select </w:t>
       </w:r>
       <w:r>
-        <w:t xml:space="preserve"> types and the application will export all records of the type/s into xml files</w:t>
+        <w:t xml:space="preserve">one or more </w:t>
+      </w:r>
+      <w:r>
+        <w:t>record</w:t>
+      </w:r>
+      <w:r>
+        <w:t xml:space="preserve"> types and the application will export </w:t>
+      </w:r>
+      <w:r>
+        <w:t xml:space="preserve">records of the type </w:t>
+      </w:r>
+      <w:r>
+        <w:t>into xml files</w:t>
       </w:r>
     </w:p>
     <w:p>
@@ -420,7 +472,7 @@
       <w:pPr>
         <w:pStyle w:val="Heading2"/>
       </w:pPr>
-      <w:bookmarkStart w:id="3" w:name="_Toc415060810"/>
+      <w:bookmarkStart w:id="3" w:name="_Toc422740351"/>
       <w:r>
         <w:t>Import XML</w:t>
       </w:r>
@@ -438,6 +490,7 @@
     </w:p>
     <w:p>
       <w:r>
+        <w:lastRenderedPageBreak/>
         <w:t>If the record already exists in the target environment (matching by primary key) it will be updated, otherwise a new record will be created</w:t>
       </w:r>
     </w:p>
@@ -517,27 +570,14 @@
     <w:r>
       <w:t xml:space="preserve"> of </w:t>
     </w:r>
-    <w:r>
-      <w:fldChar w:fldCharType="begin"/>
-    </w:r>
-    <w:r>
-      <w:instrText xml:space="preserve"> NUMPAGES </w:instrText>
-    </w:r>
-    <w:r>
-      <w:fldChar w:fldCharType="separate"/>
-    </w:r>
-    <w:r>
-      <w:rPr>
-        <w:noProof/>
-      </w:rPr>
-      <w:t>2</w:t>
-    </w:r>
-    <w:r>
-      <w:rPr>
-        <w:noProof/>
-      </w:rPr>
-      <w:fldChar w:fldCharType="end"/>
-    </w:r>
+    <w:fldSimple w:instr=" NUMPAGES ">
+      <w:r>
+        <w:rPr>
+          <w:noProof/>
+        </w:rPr>
+        <w:t>2</w:t>
+      </w:r>
+    </w:fldSimple>
     <w:r>
       <w:t xml:space="preserve"> </w:t>
     </w:r>
@@ -655,7 +695,7 @@
                       <a14:shadowObscured xmlns:a14="http://schemas.microsoft.com/office/drawing/2010/main"/>
                     </a:ext>
                     <a:ext uri="{FAA26D3D-D897-4be2-8F04-BA451C77F1D7}">
-                      <ma14:placeholderFlag xmlns="" xmlns:mo="http://schemas.microsoft.com/office/mac/office/2008/main" xmlns:mv="urn:schemas-microsoft-com:mac:vml" xmlns:o="urn:schemas-microsoft-com:office:office" xmlns:v="urn:schemas-microsoft-com:vml" xmlns:w10="urn:schemas-microsoft-com:office:word" xmlns:w="http://schemas.openxmlformats.org/wordprocessingml/2006/main" xmlns:ma14="http://schemas.microsoft.com/office/mac/drawingml/2011/main"/>
+                      <ma14:placeholderFlag xmlns:ma14="http://schemas.microsoft.com/office/mac/drawingml/2011/main" xmlns:w="http://schemas.openxmlformats.org/wordprocessingml/2006/main" xmlns:w10="urn:schemas-microsoft-com:office:word" xmlns:v="urn:schemas-microsoft-com:vml" xmlns:o="urn:schemas-microsoft-com:office:office" xmlns:mv="urn:schemas-microsoft-com:mac:vml" xmlns:mo="http://schemas.microsoft.com/office/mac/office/2008/main" xmlns=""/>
                     </a:ext>
                   </a:extLst>
                 </pic:spPr>
@@ -4199,61 +4239,20 @@
 </file>
 
 <file path=customXml/item1.xml><?xml version="1.0" encoding="utf-8"?>
-<?mso-contentType ?>
-<FormTemplates xmlns="http://schemas.microsoft.com/sharepoint/v3/contenttype/forms">
-  <Display>DocumentLibraryForm</Display>
-  <Edit>DocumentLibraryForm</Edit>
-  <New>DocumentLibraryForm</New>
-</FormTemplates>
+<p:properties xmlns:p="http://schemas.microsoft.com/office/2006/metadata/properties" xmlns:xsi="http://www.w3.org/2001/XMLSchema-instance" xmlns:pc="http://schemas.microsoft.com/office/infopath/2007/PartnerControls">
+  <documentManagement>
+    <_dlc_DocId xmlns="01031cf3-fe85-4bc5-9a29-487ef14e7f85">CLNT-1497-3</_dlc_DocId>
+    <_dlc_DocIdUrl xmlns="01031cf3-fe85-4bc5-9a29-487ef14e7f85">
+      <Url>https://mynet.myriad-it.com/sites/clients/CongaFoodsPtyLtd/_layouts/DocIdRedir.aspx?ID=CLNT-1497-3</Url>
+      <Description>CLNT-1497-3</Description>
+    </_dlc_DocIdUrl>
+    <PublishingExpirationDate xmlns="http://schemas.microsoft.com/sharepoint/v3" xsi:nil="true"/>
+    <PublishingStartDate xmlns="http://schemas.microsoft.com/sharepoint/v3" xsi:nil="true"/>
+  </documentManagement>
+</p:properties>
 </file>
 
 <file path=customXml/item2.xml><?xml version="1.0" encoding="utf-8"?>
-<?mso-contentType ?>
-<spe:Receivers xmlns:spe="http://schemas.microsoft.com/sharepoint/events">
-  <Receiver>
-    <Name>Document ID Generator</Name>
-    <Synchronization>Synchronous</Synchronization>
-    <Type>10001</Type>
-    <SequenceNumber>1000</SequenceNumber>
-    <Assembly>Microsoft.Office.DocumentManagement, Version=14.0.0.0, Culture=neutral, PublicKeyToken=71e9bce111e9429c</Assembly>
-    <Class>Microsoft.Office.DocumentManagement.Internal.DocIdHandler</Class>
-    <Data/>
-    <Filter/>
-  </Receiver>
-  <Receiver>
-    <Name>Document ID Generator</Name>
-    <Synchronization>Synchronous</Synchronization>
-    <Type>10002</Type>
-    <SequenceNumber>1001</SequenceNumber>
-    <Assembly>Microsoft.Office.DocumentManagement, Version=14.0.0.0, Culture=neutral, PublicKeyToken=71e9bce111e9429c</Assembly>
-    <Class>Microsoft.Office.DocumentManagement.Internal.DocIdHandler</Class>
-    <Data/>
-    <Filter/>
-  </Receiver>
-  <Receiver>
-    <Name>Document ID Generator</Name>
-    <Synchronization>Synchronous</Synchronization>
-    <Type>10004</Type>
-    <SequenceNumber>1002</SequenceNumber>
-    <Assembly>Microsoft.Office.DocumentManagement, Version=14.0.0.0, Culture=neutral, PublicKeyToken=71e9bce111e9429c</Assembly>
-    <Class>Microsoft.Office.DocumentManagement.Internal.DocIdHandler</Class>
-    <Data/>
-    <Filter/>
-  </Receiver>
-  <Receiver>
-    <Name>Document ID Generator</Name>
-    <Synchronization>Synchronous</Synchronization>
-    <Type>10006</Type>
-    <SequenceNumber>1003</SequenceNumber>
-    <Assembly>Microsoft.Office.DocumentManagement, Version=14.0.0.0, Culture=neutral, PublicKeyToken=71e9bce111e9429c</Assembly>
-    <Class>Microsoft.Office.DocumentManagement.Internal.DocIdHandler</Class>
-    <Data/>
-    <Filter/>
-  </Receiver>
-</spe:Receivers>
-</file>
-
-<file path=customXml/item3.xml><?xml version="1.0" encoding="utf-8"?>
 <ct:contentTypeSchema xmlns:ct="http://schemas.microsoft.com/office/2006/metadata/contentType" xmlns:ma="http://schemas.microsoft.com/office/2006/metadata/properties/metaAttributes" ct:_="" ma:_="" ma:contentTypeName="Document" ma:contentTypeID="0x0101000CAA95E5C07F8347A0D6D180C3D9EC70" ma:contentTypeVersion="1" ma:contentTypeDescription="Create a new document." ma:contentTypeScope="" ma:versionID="4d8908323b3d5029dbbbbcd8c682e019">
   <xsd:schema xmlns:xsd="http://www.w3.org/2001/XMLSchema" xmlns:xs="http://www.w3.org/2001/XMLSchema" xmlns:p="http://schemas.microsoft.com/office/2006/metadata/properties" xmlns:ns1="http://schemas.microsoft.com/sharepoint/v3" xmlns:ns2="01031cf3-fe85-4bc5-9a29-487ef14e7f85" targetNamespace="http://schemas.microsoft.com/office/2006/metadata/properties" ma:root="true" ma:fieldsID="abbe1bd2390e1868e81d3bf770668fe6" ns1:_="" ns2:_="">
     <xsd:import namespace="http://schemas.microsoft.com/sharepoint/v3"/>
@@ -4415,18 +4414,59 @@
 </ct:contentTypeSchema>
 </file>
 
+<file path=customXml/item3.xml><?xml version="1.0" encoding="utf-8"?>
+<?mso-contentType ?>
+<spe:Receivers xmlns:spe="http://schemas.microsoft.com/sharepoint/events">
+  <Receiver>
+    <Name>Document ID Generator</Name>
+    <Synchronization>Synchronous</Synchronization>
+    <Type>10001</Type>
+    <SequenceNumber>1000</SequenceNumber>
+    <Assembly>Microsoft.Office.DocumentManagement, Version=14.0.0.0, Culture=neutral, PublicKeyToken=71e9bce111e9429c</Assembly>
+    <Class>Microsoft.Office.DocumentManagement.Internal.DocIdHandler</Class>
+    <Data/>
+    <Filter/>
+  </Receiver>
+  <Receiver>
+    <Name>Document ID Generator</Name>
+    <Synchronization>Synchronous</Synchronization>
+    <Type>10002</Type>
+    <SequenceNumber>1001</SequenceNumber>
+    <Assembly>Microsoft.Office.DocumentManagement, Version=14.0.0.0, Culture=neutral, PublicKeyToken=71e9bce111e9429c</Assembly>
+    <Class>Microsoft.Office.DocumentManagement.Internal.DocIdHandler</Class>
+    <Data/>
+    <Filter/>
+  </Receiver>
+  <Receiver>
+    <Name>Document ID Generator</Name>
+    <Synchronization>Synchronous</Synchronization>
+    <Type>10004</Type>
+    <SequenceNumber>1002</SequenceNumber>
+    <Assembly>Microsoft.Office.DocumentManagement, Version=14.0.0.0, Culture=neutral, PublicKeyToken=71e9bce111e9429c</Assembly>
+    <Class>Microsoft.Office.DocumentManagement.Internal.DocIdHandler</Class>
+    <Data/>
+    <Filter/>
+  </Receiver>
+  <Receiver>
+    <Name>Document ID Generator</Name>
+    <Synchronization>Synchronous</Synchronization>
+    <Type>10006</Type>
+    <SequenceNumber>1003</SequenceNumber>
+    <Assembly>Microsoft.Office.DocumentManagement, Version=14.0.0.0, Culture=neutral, PublicKeyToken=71e9bce111e9429c</Assembly>
+    <Class>Microsoft.Office.DocumentManagement.Internal.DocIdHandler</Class>
+    <Data/>
+    <Filter/>
+  </Receiver>
+</spe:Receivers>
+</file>
+
 <file path=customXml/item4.xml><?xml version="1.0" encoding="utf-8"?>
-<p:properties xmlns:p="http://schemas.microsoft.com/office/2006/metadata/properties" xmlns:xsi="http://www.w3.org/2001/XMLSchema-instance" xmlns:pc="http://schemas.microsoft.com/office/infopath/2007/PartnerControls">
-  <documentManagement>
-    <_dlc_DocId xmlns="01031cf3-fe85-4bc5-9a29-487ef14e7f85">CLNT-1497-3</_dlc_DocId>
-    <_dlc_DocIdUrl xmlns="01031cf3-fe85-4bc5-9a29-487ef14e7f85">
-      <Url>https://mynet.myriad-it.com/sites/clients/CongaFoodsPtyLtd/_layouts/DocIdRedir.aspx?ID=CLNT-1497-3</Url>
-      <Description>CLNT-1497-3</Description>
-    </_dlc_DocIdUrl>
-    <PublishingExpirationDate xmlns="http://schemas.microsoft.com/sharepoint/v3" xsi:nil="true"/>
-    <PublishingStartDate xmlns="http://schemas.microsoft.com/sharepoint/v3" xsi:nil="true"/>
-  </documentManagement>
-</p:properties>
+<?mso-contentType ?>
+<FormTemplates xmlns="http://schemas.microsoft.com/sharepoint/v3/contenttype/forms">
+  <Display>DocumentLibraryForm</Display>
+  <Edit>DocumentLibraryForm</Edit>
+  <New>DocumentLibraryForm</New>
+</FormTemplates>
 </file>
 
 <file path=customXml/item5.xml><?xml version="1.0" encoding="utf-8"?>
@@ -4434,22 +4474,17 @@
 </file>
 
 <file path=customXml/itemProps1.xml><?xml version="1.0" encoding="utf-8"?>
-<ds:datastoreItem xmlns:ds="http://schemas.openxmlformats.org/officeDocument/2006/customXml" ds:itemID="{5E85A642-E687-418D-ADE3-94AC069999B1}">
+<ds:datastoreItem xmlns:ds="http://schemas.openxmlformats.org/officeDocument/2006/customXml" ds:itemID="{17EDE533-7C10-47AC-A65D-84D850D5F5C8}">
   <ds:schemaRefs>
-    <ds:schemaRef ds:uri="http://schemas.microsoft.com/sharepoint/v3/contenttype/forms"/>
+    <ds:schemaRef ds:uri="http://schemas.microsoft.com/office/2006/metadata/properties"/>
+    <ds:schemaRef ds:uri="http://schemas.microsoft.com/office/infopath/2007/PartnerControls"/>
+    <ds:schemaRef ds:uri="01031cf3-fe85-4bc5-9a29-487ef14e7f85"/>
+    <ds:schemaRef ds:uri="http://schemas.microsoft.com/sharepoint/v3"/>
   </ds:schemaRefs>
 </ds:datastoreItem>
 </file>
 
 <file path=customXml/itemProps2.xml><?xml version="1.0" encoding="utf-8"?>
-<ds:datastoreItem xmlns:ds="http://schemas.openxmlformats.org/officeDocument/2006/customXml" ds:itemID="{EE799555-B9C2-463B-A39A-870E50D91FD1}">
-  <ds:schemaRefs>
-    <ds:schemaRef ds:uri="http://schemas.microsoft.com/sharepoint/events"/>
-  </ds:schemaRefs>
-</ds:datastoreItem>
-</file>
-
-<file path=customXml/itemProps3.xml><?xml version="1.0" encoding="utf-8"?>
 <ds:datastoreItem xmlns:ds="http://schemas.openxmlformats.org/officeDocument/2006/customXml" ds:itemID="{BF696727-19CD-497F-9C88-5586E8C87C1F}">
   <ds:schemaRefs>
     <ds:schemaRef ds:uri="http://schemas.microsoft.com/office/2006/metadata/contentType"/>
@@ -4468,19 +4503,24 @@
 </ds:datastoreItem>
 </file>
 
+<file path=customXml/itemProps3.xml><?xml version="1.0" encoding="utf-8"?>
+<ds:datastoreItem xmlns:ds="http://schemas.openxmlformats.org/officeDocument/2006/customXml" ds:itemID="{EE799555-B9C2-463B-A39A-870E50D91FD1}">
+  <ds:schemaRefs>
+    <ds:schemaRef ds:uri="http://schemas.microsoft.com/sharepoint/events"/>
+  </ds:schemaRefs>
+</ds:datastoreItem>
+</file>
+
 <file path=customXml/itemProps4.xml><?xml version="1.0" encoding="utf-8"?>
-<ds:datastoreItem xmlns:ds="http://schemas.openxmlformats.org/officeDocument/2006/customXml" ds:itemID="{17EDE533-7C10-47AC-A65D-84D850D5F5C8}">
+<ds:datastoreItem xmlns:ds="http://schemas.openxmlformats.org/officeDocument/2006/customXml" ds:itemID="{5E85A642-E687-418D-ADE3-94AC069999B1}">
   <ds:schemaRefs>
-    <ds:schemaRef ds:uri="http://schemas.microsoft.com/office/2006/metadata/properties"/>
-    <ds:schemaRef ds:uri="http://schemas.microsoft.com/office/infopath/2007/PartnerControls"/>
-    <ds:schemaRef ds:uri="01031cf3-fe85-4bc5-9a29-487ef14e7f85"/>
-    <ds:schemaRef ds:uri="http://schemas.microsoft.com/sharepoint/v3"/>
+    <ds:schemaRef ds:uri="http://schemas.microsoft.com/sharepoint/v3/contenttype/forms"/>
   </ds:schemaRefs>
 </ds:datastoreItem>
 </file>
 
 <file path=customXml/itemProps5.xml><?xml version="1.0" encoding="utf-8"?>
-<ds:datastoreItem xmlns:ds="http://schemas.openxmlformats.org/officeDocument/2006/customXml" ds:itemID="{CA4BA4D7-2223-4EF8-9D48-AEA6396175F1}">
+<ds:datastoreItem xmlns:ds="http://schemas.openxmlformats.org/officeDocument/2006/customXml" ds:itemID="{F9E3BDF5-31AE-4D3C-9C1F-5813272ECBDF}">
   <ds:schemaRefs>
     <ds:schemaRef ds:uri="http://schemas.openxmlformats.org/officeDocument/2006/bibliography"/>
   </ds:schemaRefs>

</xml_diff>

<commit_message>
Add NN Association Import + Adjust Grid Lookup For Keyboard Navigation
</commit_message>
<xml_diff>
--- a/JosephM.Xrm.ImportExporter/Xrm Importer Exporter Help.docx
+++ b/JosephM.Xrm.ImportExporter/Xrm Importer Exporter Help.docx
@@ -25,8 +25,6 @@
         </w:rPr>
       </w:sdtEndPr>
       <w:sdtContent>
-        <w:bookmarkStart w:id="0" w:name="_GoBack" w:displacedByCustomXml="prev"/>
-        <w:bookmarkEnd w:id="0" w:displacedByCustomXml="prev"/>
         <w:p>
           <w:pPr>
             <w:pStyle w:val="TOCHeading"/>
@@ -334,11 +332,11 @@
       <w:pPr>
         <w:pStyle w:val="Heading2"/>
       </w:pPr>
-      <w:bookmarkStart w:id="1" w:name="_Toc422740349"/>
+      <w:bookmarkStart w:id="0" w:name="_Toc422740349"/>
       <w:r>
         <w:t>Import CSVs</w:t>
       </w:r>
-      <w:bookmarkEnd w:id="1"/>
+      <w:bookmarkEnd w:id="0"/>
     </w:p>
     <w:p>
       <w:r>
@@ -390,47 +388,54 @@
         </w:numPr>
       </w:pPr>
       <w:r>
-        <w:t>Note the import allows the user to specify either American (mm/</w:t>
+        <w:t>Note the import allows the user to specify either American (mm/dd/yyyy)  or English (dd/mm/yyyy) format dates as when data exported from crm and saved as a csv by default I found it saved the dates in US format</w:t>
       </w:r>
-      <w:proofErr w:type="spellStart"/>
+    </w:p>
+    <w:p>
+      <w:pPr>
+        <w:pStyle w:val="ListParagraph"/>
+        <w:numPr>
+          <w:ilvl w:val="0"/>
+          <w:numId w:val="9"/>
+        </w:numPr>
+      </w:pPr>
       <w:r>
-        <w:t>dd</w:t>
+        <w:t>NN Relationship Associations may be imported however the notes above do not apply in this case</w:t>
       </w:r>
-      <w:proofErr w:type="spellEnd"/>
+    </w:p>
+    <w:p>
+      <w:pPr>
+        <w:pStyle w:val="ListParagraph"/>
+        <w:numPr>
+          <w:ilvl w:val="1"/>
+          <w:numId w:val="9"/>
+        </w:numPr>
+      </w:pPr>
       <w:r>
-        <w:t>/</w:t>
+        <w:t>Use the relationship entity name as the name of the csv file</w:t>
       </w:r>
-      <w:proofErr w:type="spellStart"/>
+    </w:p>
+    <w:p>
+      <w:pPr>
+        <w:pStyle w:val="ListParagraph"/>
+        <w:numPr>
+          <w:ilvl w:val="1"/>
+          <w:numId w:val="9"/>
+        </w:numPr>
+      </w:pPr>
       <w:r>
-        <w:t>yyyy</w:t>
+        <w:t>Use the reference field schema name (e.g. accounti</w:t>
       </w:r>
-      <w:proofErr w:type="spellEnd"/>
+      <w:bookmarkStart w:id="1" w:name="_GoBack"/>
+      <w:bookmarkEnd w:id="1"/>
       <w:r>
-        <w:t>)  or English (</w:t>
+        <w:t xml:space="preserve">d or new_testentityid or </w:t>
       </w:r>
-      <w:proofErr w:type="spellStart"/>
       <w:r>
-        <w:t>dd</w:t>
+        <w:t>new_testentityid</w:t>
       </w:r>
-      <w:proofErr w:type="spellEnd"/>
       <w:r>
-        <w:t>/mm/</w:t>
-      </w:r>
-      <w:proofErr w:type="spellStart"/>
-      <w:r>
-        <w:t>yyyy</w:t>
-      </w:r>
-      <w:proofErr w:type="spellEnd"/>
-      <w:r>
-        <w:t xml:space="preserve">) format dates as when data exported from </w:t>
-      </w:r>
-      <w:proofErr w:type="spellStart"/>
-      <w:r>
-        <w:t>crm</w:t>
-      </w:r>
-      <w:proofErr w:type="spellEnd"/>
-      <w:r>
-        <w:t xml:space="preserve"> and saved as a csv by default I found it saved the dates in US format</w:t>
+        <w:t>one)</w:t>
       </w:r>
     </w:p>
     <w:p>
@@ -474,6 +479,7 @@
       </w:pPr>
       <w:bookmarkStart w:id="3" w:name="_Toc422740351"/>
       <w:r>
+        <w:lastRenderedPageBreak/>
         <w:t>Import XML</w:t>
       </w:r>
       <w:bookmarkEnd w:id="3"/>
@@ -490,7 +496,6 @@
     </w:p>
     <w:p>
       <w:r>
-        <w:lastRenderedPageBreak/>
         <w:t>If the record already exists in the target environment (matching by primary key) it will be updated, otherwise a new record will be created</w:t>
       </w:r>
     </w:p>
@@ -570,14 +575,27 @@
     <w:r>
       <w:t xml:space="preserve"> of </w:t>
     </w:r>
-    <w:fldSimple w:instr=" NUMPAGES ">
-      <w:r>
-        <w:rPr>
-          <w:noProof/>
-        </w:rPr>
-        <w:t>2</w:t>
-      </w:r>
-    </w:fldSimple>
+    <w:r>
+      <w:fldChar w:fldCharType="begin"/>
+    </w:r>
+    <w:r>
+      <w:instrText xml:space="preserve"> NUMPAGES </w:instrText>
+    </w:r>
+    <w:r>
+      <w:fldChar w:fldCharType="separate"/>
+    </w:r>
+    <w:r>
+      <w:rPr>
+        <w:noProof/>
+      </w:rPr>
+      <w:t>2</w:t>
+    </w:r>
+    <w:r>
+      <w:rPr>
+        <w:noProof/>
+      </w:rPr>
+      <w:fldChar w:fldCharType="end"/>
+    </w:r>
     <w:r>
       <w:t xml:space="preserve"> </w:t>
     </w:r>
@@ -695,7 +713,7 @@
                       <a14:shadowObscured xmlns:a14="http://schemas.microsoft.com/office/drawing/2010/main"/>
                     </a:ext>
                     <a:ext uri="{FAA26D3D-D897-4be2-8F04-BA451C77F1D7}">
-                      <ma14:placeholderFlag xmlns:ma14="http://schemas.microsoft.com/office/mac/drawingml/2011/main" xmlns:w="http://schemas.openxmlformats.org/wordprocessingml/2006/main" xmlns:w10="urn:schemas-microsoft-com:office:word" xmlns:v="urn:schemas-microsoft-com:vml" xmlns:o="urn:schemas-microsoft-com:office:office" xmlns:mv="urn:schemas-microsoft-com:mac:vml" xmlns:mo="http://schemas.microsoft.com/office/mac/office/2008/main" xmlns=""/>
+                      <ma14:placeholderFlag xmlns="" xmlns:mo="http://schemas.microsoft.com/office/mac/office/2008/main" xmlns:mv="urn:schemas-microsoft-com:mac:vml" xmlns:o="urn:schemas-microsoft-com:office:office" xmlns:v="urn:schemas-microsoft-com:vml" xmlns:w10="urn:schemas-microsoft-com:office:word" xmlns:w="http://schemas.openxmlformats.org/wordprocessingml/2006/main" xmlns:ma14="http://schemas.microsoft.com/office/mac/drawingml/2011/main"/>
                     </a:ext>
                   </a:extLst>
                 </pic:spPr>
@@ -1589,7 +1607,7 @@
         <w:rFonts w:ascii="Symbol" w:hAnsi="Symbol" w:hint="default"/>
       </w:rPr>
     </w:lvl>
-    <w:lvl w:ilvl="1" w:tplc="0C090003" w:tentative="1">
+    <w:lvl w:ilvl="1" w:tplc="0C090003">
       <w:start w:val="1"/>
       <w:numFmt w:val="bullet"/>
       <w:lvlText w:val="o"/>
@@ -4239,20 +4257,61 @@
 </file>
 
 <file path=customXml/item1.xml><?xml version="1.0" encoding="utf-8"?>
-<p:properties xmlns:p="http://schemas.microsoft.com/office/2006/metadata/properties" xmlns:xsi="http://www.w3.org/2001/XMLSchema-instance" xmlns:pc="http://schemas.microsoft.com/office/infopath/2007/PartnerControls">
-  <documentManagement>
-    <_dlc_DocId xmlns="01031cf3-fe85-4bc5-9a29-487ef14e7f85">CLNT-1497-3</_dlc_DocId>
-    <_dlc_DocIdUrl xmlns="01031cf3-fe85-4bc5-9a29-487ef14e7f85">
-      <Url>https://mynet.myriad-it.com/sites/clients/CongaFoodsPtyLtd/_layouts/DocIdRedir.aspx?ID=CLNT-1497-3</Url>
-      <Description>CLNT-1497-3</Description>
-    </_dlc_DocIdUrl>
-    <PublishingExpirationDate xmlns="http://schemas.microsoft.com/sharepoint/v3" xsi:nil="true"/>
-    <PublishingStartDate xmlns="http://schemas.microsoft.com/sharepoint/v3" xsi:nil="true"/>
-  </documentManagement>
-</p:properties>
+<?mso-contentType ?>
+<FormTemplates xmlns="http://schemas.microsoft.com/sharepoint/v3/contenttype/forms">
+  <Display>DocumentLibraryForm</Display>
+  <Edit>DocumentLibraryForm</Edit>
+  <New>DocumentLibraryForm</New>
+</FormTemplates>
 </file>
 
 <file path=customXml/item2.xml><?xml version="1.0" encoding="utf-8"?>
+<?mso-contentType ?>
+<spe:Receivers xmlns:spe="http://schemas.microsoft.com/sharepoint/events">
+  <Receiver>
+    <Name>Document ID Generator</Name>
+    <Synchronization>Synchronous</Synchronization>
+    <Type>10001</Type>
+    <SequenceNumber>1000</SequenceNumber>
+    <Assembly>Microsoft.Office.DocumentManagement, Version=14.0.0.0, Culture=neutral, PublicKeyToken=71e9bce111e9429c</Assembly>
+    <Class>Microsoft.Office.DocumentManagement.Internal.DocIdHandler</Class>
+    <Data/>
+    <Filter/>
+  </Receiver>
+  <Receiver>
+    <Name>Document ID Generator</Name>
+    <Synchronization>Synchronous</Synchronization>
+    <Type>10002</Type>
+    <SequenceNumber>1001</SequenceNumber>
+    <Assembly>Microsoft.Office.DocumentManagement, Version=14.0.0.0, Culture=neutral, PublicKeyToken=71e9bce111e9429c</Assembly>
+    <Class>Microsoft.Office.DocumentManagement.Internal.DocIdHandler</Class>
+    <Data/>
+    <Filter/>
+  </Receiver>
+  <Receiver>
+    <Name>Document ID Generator</Name>
+    <Synchronization>Synchronous</Synchronization>
+    <Type>10004</Type>
+    <SequenceNumber>1002</SequenceNumber>
+    <Assembly>Microsoft.Office.DocumentManagement, Version=14.0.0.0, Culture=neutral, PublicKeyToken=71e9bce111e9429c</Assembly>
+    <Class>Microsoft.Office.DocumentManagement.Internal.DocIdHandler</Class>
+    <Data/>
+    <Filter/>
+  </Receiver>
+  <Receiver>
+    <Name>Document ID Generator</Name>
+    <Synchronization>Synchronous</Synchronization>
+    <Type>10006</Type>
+    <SequenceNumber>1003</SequenceNumber>
+    <Assembly>Microsoft.Office.DocumentManagement, Version=14.0.0.0, Culture=neutral, PublicKeyToken=71e9bce111e9429c</Assembly>
+    <Class>Microsoft.Office.DocumentManagement.Internal.DocIdHandler</Class>
+    <Data/>
+    <Filter/>
+  </Receiver>
+</spe:Receivers>
+</file>
+
+<file path=customXml/item3.xml><?xml version="1.0" encoding="utf-8"?>
 <ct:contentTypeSchema xmlns:ct="http://schemas.microsoft.com/office/2006/metadata/contentType" xmlns:ma="http://schemas.microsoft.com/office/2006/metadata/properties/metaAttributes" ct:_="" ma:_="" ma:contentTypeName="Document" ma:contentTypeID="0x0101000CAA95E5C07F8347A0D6D180C3D9EC70" ma:contentTypeVersion="1" ma:contentTypeDescription="Create a new document." ma:contentTypeScope="" ma:versionID="4d8908323b3d5029dbbbbcd8c682e019">
   <xsd:schema xmlns:xsd="http://www.w3.org/2001/XMLSchema" xmlns:xs="http://www.w3.org/2001/XMLSchema" xmlns:p="http://schemas.microsoft.com/office/2006/metadata/properties" xmlns:ns1="http://schemas.microsoft.com/sharepoint/v3" xmlns:ns2="01031cf3-fe85-4bc5-9a29-487ef14e7f85" targetNamespace="http://schemas.microsoft.com/office/2006/metadata/properties" ma:root="true" ma:fieldsID="abbe1bd2390e1868e81d3bf770668fe6" ns1:_="" ns2:_="">
     <xsd:import namespace="http://schemas.microsoft.com/sharepoint/v3"/>
@@ -4414,59 +4473,18 @@
 </ct:contentTypeSchema>
 </file>
 
-<file path=customXml/item3.xml><?xml version="1.0" encoding="utf-8"?>
-<?mso-contentType ?>
-<spe:Receivers xmlns:spe="http://schemas.microsoft.com/sharepoint/events">
-  <Receiver>
-    <Name>Document ID Generator</Name>
-    <Synchronization>Synchronous</Synchronization>
-    <Type>10001</Type>
-    <SequenceNumber>1000</SequenceNumber>
-    <Assembly>Microsoft.Office.DocumentManagement, Version=14.0.0.0, Culture=neutral, PublicKeyToken=71e9bce111e9429c</Assembly>
-    <Class>Microsoft.Office.DocumentManagement.Internal.DocIdHandler</Class>
-    <Data/>
-    <Filter/>
-  </Receiver>
-  <Receiver>
-    <Name>Document ID Generator</Name>
-    <Synchronization>Synchronous</Synchronization>
-    <Type>10002</Type>
-    <SequenceNumber>1001</SequenceNumber>
-    <Assembly>Microsoft.Office.DocumentManagement, Version=14.0.0.0, Culture=neutral, PublicKeyToken=71e9bce111e9429c</Assembly>
-    <Class>Microsoft.Office.DocumentManagement.Internal.DocIdHandler</Class>
-    <Data/>
-    <Filter/>
-  </Receiver>
-  <Receiver>
-    <Name>Document ID Generator</Name>
-    <Synchronization>Synchronous</Synchronization>
-    <Type>10004</Type>
-    <SequenceNumber>1002</SequenceNumber>
-    <Assembly>Microsoft.Office.DocumentManagement, Version=14.0.0.0, Culture=neutral, PublicKeyToken=71e9bce111e9429c</Assembly>
-    <Class>Microsoft.Office.DocumentManagement.Internal.DocIdHandler</Class>
-    <Data/>
-    <Filter/>
-  </Receiver>
-  <Receiver>
-    <Name>Document ID Generator</Name>
-    <Synchronization>Synchronous</Synchronization>
-    <Type>10006</Type>
-    <SequenceNumber>1003</SequenceNumber>
-    <Assembly>Microsoft.Office.DocumentManagement, Version=14.0.0.0, Culture=neutral, PublicKeyToken=71e9bce111e9429c</Assembly>
-    <Class>Microsoft.Office.DocumentManagement.Internal.DocIdHandler</Class>
-    <Data/>
-    <Filter/>
-  </Receiver>
-</spe:Receivers>
-</file>
-
 <file path=customXml/item4.xml><?xml version="1.0" encoding="utf-8"?>
-<?mso-contentType ?>
-<FormTemplates xmlns="http://schemas.microsoft.com/sharepoint/v3/contenttype/forms">
-  <Display>DocumentLibraryForm</Display>
-  <Edit>DocumentLibraryForm</Edit>
-  <New>DocumentLibraryForm</New>
-</FormTemplates>
+<p:properties xmlns:p="http://schemas.microsoft.com/office/2006/metadata/properties" xmlns:xsi="http://www.w3.org/2001/XMLSchema-instance" xmlns:pc="http://schemas.microsoft.com/office/infopath/2007/PartnerControls">
+  <documentManagement>
+    <_dlc_DocId xmlns="01031cf3-fe85-4bc5-9a29-487ef14e7f85">CLNT-1497-3</_dlc_DocId>
+    <_dlc_DocIdUrl xmlns="01031cf3-fe85-4bc5-9a29-487ef14e7f85">
+      <Url>https://mynet.myriad-it.com/sites/clients/CongaFoodsPtyLtd/_layouts/DocIdRedir.aspx?ID=CLNT-1497-3</Url>
+      <Description>CLNT-1497-3</Description>
+    </_dlc_DocIdUrl>
+    <PublishingExpirationDate xmlns="http://schemas.microsoft.com/sharepoint/v3" xsi:nil="true"/>
+    <PublishingStartDate xmlns="http://schemas.microsoft.com/sharepoint/v3" xsi:nil="true"/>
+  </documentManagement>
+</p:properties>
 </file>
 
 <file path=customXml/item5.xml><?xml version="1.0" encoding="utf-8"?>
@@ -4474,17 +4492,22 @@
 </file>
 
 <file path=customXml/itemProps1.xml><?xml version="1.0" encoding="utf-8"?>
-<ds:datastoreItem xmlns:ds="http://schemas.openxmlformats.org/officeDocument/2006/customXml" ds:itemID="{17EDE533-7C10-47AC-A65D-84D850D5F5C8}">
+<ds:datastoreItem xmlns:ds="http://schemas.openxmlformats.org/officeDocument/2006/customXml" ds:itemID="{5E85A642-E687-418D-ADE3-94AC069999B1}">
   <ds:schemaRefs>
-    <ds:schemaRef ds:uri="http://schemas.microsoft.com/office/2006/metadata/properties"/>
-    <ds:schemaRef ds:uri="http://schemas.microsoft.com/office/infopath/2007/PartnerControls"/>
-    <ds:schemaRef ds:uri="01031cf3-fe85-4bc5-9a29-487ef14e7f85"/>
-    <ds:schemaRef ds:uri="http://schemas.microsoft.com/sharepoint/v3"/>
+    <ds:schemaRef ds:uri="http://schemas.microsoft.com/sharepoint/v3/contenttype/forms"/>
   </ds:schemaRefs>
 </ds:datastoreItem>
 </file>
 
 <file path=customXml/itemProps2.xml><?xml version="1.0" encoding="utf-8"?>
+<ds:datastoreItem xmlns:ds="http://schemas.openxmlformats.org/officeDocument/2006/customXml" ds:itemID="{EE799555-B9C2-463B-A39A-870E50D91FD1}">
+  <ds:schemaRefs>
+    <ds:schemaRef ds:uri="http://schemas.microsoft.com/sharepoint/events"/>
+  </ds:schemaRefs>
+</ds:datastoreItem>
+</file>
+
+<file path=customXml/itemProps3.xml><?xml version="1.0" encoding="utf-8"?>
 <ds:datastoreItem xmlns:ds="http://schemas.openxmlformats.org/officeDocument/2006/customXml" ds:itemID="{BF696727-19CD-497F-9C88-5586E8C87C1F}">
   <ds:schemaRefs>
     <ds:schemaRef ds:uri="http://schemas.microsoft.com/office/2006/metadata/contentType"/>
@@ -4503,24 +4526,19 @@
 </ds:datastoreItem>
 </file>
 
-<file path=customXml/itemProps3.xml><?xml version="1.0" encoding="utf-8"?>
-<ds:datastoreItem xmlns:ds="http://schemas.openxmlformats.org/officeDocument/2006/customXml" ds:itemID="{EE799555-B9C2-463B-A39A-870E50D91FD1}">
+<file path=customXml/itemProps4.xml><?xml version="1.0" encoding="utf-8"?>
+<ds:datastoreItem xmlns:ds="http://schemas.openxmlformats.org/officeDocument/2006/customXml" ds:itemID="{17EDE533-7C10-47AC-A65D-84D850D5F5C8}">
   <ds:schemaRefs>
-    <ds:schemaRef ds:uri="http://schemas.microsoft.com/sharepoint/events"/>
-  </ds:schemaRefs>
-</ds:datastoreItem>
-</file>
-
-<file path=customXml/itemProps4.xml><?xml version="1.0" encoding="utf-8"?>
-<ds:datastoreItem xmlns:ds="http://schemas.openxmlformats.org/officeDocument/2006/customXml" ds:itemID="{5E85A642-E687-418D-ADE3-94AC069999B1}">
-  <ds:schemaRefs>
-    <ds:schemaRef ds:uri="http://schemas.microsoft.com/sharepoint/v3/contenttype/forms"/>
+    <ds:schemaRef ds:uri="http://schemas.microsoft.com/office/2006/metadata/properties"/>
+    <ds:schemaRef ds:uri="http://schemas.microsoft.com/office/infopath/2007/PartnerControls"/>
+    <ds:schemaRef ds:uri="01031cf3-fe85-4bc5-9a29-487ef14e7f85"/>
+    <ds:schemaRef ds:uri="http://schemas.microsoft.com/sharepoint/v3"/>
   </ds:schemaRefs>
 </ds:datastoreItem>
 </file>
 
 <file path=customXml/itemProps5.xml><?xml version="1.0" encoding="utf-8"?>
-<ds:datastoreItem xmlns:ds="http://schemas.openxmlformats.org/officeDocument/2006/customXml" ds:itemID="{F9E3BDF5-31AE-4D3C-9C1F-5813272ECBDF}">
+<ds:datastoreItem xmlns:ds="http://schemas.openxmlformats.org/officeDocument/2006/customXml" ds:itemID="{1D62B57C-08C7-4932-B582-F7895F69FDC5}">
   <ds:schemaRefs>
     <ds:schemaRef ds:uri="http://schemas.openxmlformats.org/officeDocument/2006/bibliography"/>
   </ds:schemaRefs>

</xml_diff>